<commit_message>
documentation and skyrim compass start
</commit_message>
<xml_diff>
--- a/_Documents/Project_Structure.docx
+++ b/_Documents/Project_Structure.docx
@@ -25,8 +25,6 @@
       <w:r>
         <w:t>: Animator controllers and animation clips</w:t>
       </w:r>
-      <w:bookmarkStart w:id="0" w:name="_GoBack"/>
-      <w:bookmarkEnd w:id="0"/>
     </w:p>
     <w:p>
       <w:pPr>
@@ -156,6 +154,30 @@
       <w:r>
         <w:t>s and instances of ScriptableObjects</w:t>
       </w:r>
+    </w:p>
+    <w:p>
+      <w:pPr>
+        <w:pStyle w:val="ListParagraph"/>
+        <w:numPr>
+          <w:ilvl w:val="0"/>
+          <w:numId w:val="1"/>
+        </w:numPr>
+      </w:pPr>
+      <w:r>
+        <w:rPr>
+          <w:b/>
+          <w:u w:val="single"/>
+        </w:rPr>
+        <w:t>Resources</w:t>
+      </w:r>
+      <w:r>
+        <w:t>:</w:t>
+      </w:r>
+      <w:r>
+        <w:t xml:space="preserve"> Unity keyword folder for objects that can be loaded from files.</w:t>
+      </w:r>
+      <w:bookmarkStart w:id="0" w:name="_GoBack"/>
+      <w:bookmarkEnd w:id="0"/>
     </w:p>
     <w:p>
       <w:pPr>

</xml_diff>